<commit_message>
added solution to problem one
</commit_message>
<xml_diff>
--- a/docs/Writtern Assignment.docx
+++ b/docs/Writtern Assignment.docx
@@ -200,7 +200,25 @@
           <w:sz w:val="24"/>
           <w:szCs w:val="24"/>
         </w:rPr>
-        <w:t>surface is illustrated in Figure 4.3? Assume the surface crosses the xl axis at -1,</w:t>
+        <w:t>surface is illustrated in Figure 4.3? Assume the surface crosses the x</w:t>
+      </w:r>
+      <w:r>
+        <w:rPr>
+          <w:b/>
+          <w:bCs/>
+          <w:sz w:val="24"/>
+          <w:szCs w:val="24"/>
+        </w:rPr>
+        <w:t>1</w:t>
+      </w:r>
+      <w:r>
+        <w:rPr>
+          <w:b/>
+          <w:bCs/>
+          <w:sz w:val="24"/>
+          <w:szCs w:val="24"/>
+        </w:rPr>
+        <w:t xml:space="preserve"> axis at -1,</w:t>
       </w:r>
       <w:r>
         <w:rPr>
@@ -232,63 +250,6 @@
           <w:szCs w:val="24"/>
         </w:rPr>
       </w:pPr>
-      <w:r>
-        <w:rPr>
-          <w:b/>
-          <w:bCs/>
-          <w:noProof/>
-          <w:sz w:val="24"/>
-          <w:szCs w:val="24"/>
-        </w:rPr>
-        <w:drawing>
-          <wp:inline distT="0" distB="0" distL="0" distR="0" wp14:anchorId="40407856" wp14:editId="7DCB7258">
-            <wp:extent cx="3876675" cy="1730007"/>
-            <wp:effectExtent l="0" t="0" r="0" b="3810"/>
-            <wp:docPr id="2" name="Picture 2"/>
-            <wp:cNvGraphicFramePr>
-              <a:graphicFrameLocks xmlns:a="http://schemas.openxmlformats.org/drawingml/2006/main" noChangeAspect="1"/>
-            </wp:cNvGraphicFramePr>
-            <a:graphic xmlns:a="http://schemas.openxmlformats.org/drawingml/2006/main">
-              <a:graphicData uri="http://schemas.openxmlformats.org/drawingml/2006/picture">
-                <pic:pic xmlns:pic="http://schemas.openxmlformats.org/drawingml/2006/picture">
-                  <pic:nvPicPr>
-                    <pic:cNvPr id="0" name="Picture 1"/>
-                    <pic:cNvPicPr>
-                      <a:picLocks noChangeAspect="1" noChangeArrowheads="1"/>
-                    </pic:cNvPicPr>
-                  </pic:nvPicPr>
-                  <pic:blipFill>
-                    <a:blip r:embed="rId5" cstate="print">
-                      <a:extLst>
-                        <a:ext uri="{28A0092B-C50C-407E-A947-70E740481C1C}">
-                          <a14:useLocalDpi xmlns:a14="http://schemas.microsoft.com/office/drawing/2010/main" val="0"/>
-                        </a:ext>
-                      </a:extLst>
-                    </a:blip>
-                    <a:srcRect/>
-                    <a:stretch>
-                      <a:fillRect/>
-                    </a:stretch>
-                  </pic:blipFill>
-                  <pic:spPr bwMode="auto">
-                    <a:xfrm>
-                      <a:off x="0" y="0"/>
-                      <a:ext cx="3887603" cy="1734884"/>
-                    </a:xfrm>
-                    <a:prstGeom prst="rect">
-                      <a:avLst/>
-                    </a:prstGeom>
-                    <a:noFill/>
-                    <a:ln>
-                      <a:noFill/>
-                    </a:ln>
-                  </pic:spPr>
-                </pic:pic>
-              </a:graphicData>
-            </a:graphic>
-          </wp:inline>
-        </w:drawing>
-      </w:r>
     </w:p>
     <w:p>
       <w:pPr>
@@ -305,6 +266,347 @@
         </w:rPr>
         <w:t>Answer:</w:t>
       </w:r>
+    </w:p>
+    <w:p>
+      <w:pPr>
+        <w:spacing w:line="276" w:lineRule="auto"/>
+        <w:rPr>
+          <w:sz w:val="24"/>
+          <w:szCs w:val="24"/>
+        </w:rPr>
+      </w:pPr>
+      <w:r>
+        <w:rPr>
+          <w:sz w:val="24"/>
+          <w:szCs w:val="24"/>
+        </w:rPr>
+        <w:t xml:space="preserve">Decision boundary is </w:t>
+      </w:r>
+      <w:r>
+        <w:rPr>
+          <w:sz w:val="24"/>
+          <w:szCs w:val="24"/>
+        </w:rPr>
+        <w:t xml:space="preserve">E: </w:t>
+      </w:r>
+      <w:r>
+        <w:rPr>
+          <w:sz w:val="24"/>
+          <w:szCs w:val="24"/>
+        </w:rPr>
+        <w:t xml:space="preserve">w0 + w1x1 + w2x2 </w:t>
+      </w:r>
+      <w:r>
+        <w:rPr>
+          <w:sz w:val="24"/>
+          <w:szCs w:val="24"/>
+        </w:rPr>
+        <w:t>&gt;</w:t>
+      </w:r>
+      <w:r>
+        <w:rPr>
+          <w:sz w:val="24"/>
+          <w:szCs w:val="24"/>
+        </w:rPr>
+        <w:t xml:space="preserve"> </w:t>
+      </w:r>
+      <w:r>
+        <w:rPr>
+          <w:sz w:val="24"/>
+          <w:szCs w:val="24"/>
+        </w:rPr>
+        <w:t>0 and pass by points P1 (-1, 0) and P2 (0, 2)</w:t>
+      </w:r>
+      <w:r>
+        <w:rPr>
+          <w:sz w:val="24"/>
+          <w:szCs w:val="24"/>
+        </w:rPr>
+        <w:t xml:space="preserve">. We also have P3 (-2, 3) as a positive instance and </w:t>
+      </w:r>
+      <w:r>
+        <w:rPr>
+          <w:sz w:val="24"/>
+          <w:szCs w:val="24"/>
+        </w:rPr>
+        <w:t xml:space="preserve">P4 </w:t>
+      </w:r>
+      <w:r>
+        <w:rPr>
+          <w:sz w:val="24"/>
+          <w:szCs w:val="24"/>
+        </w:rPr>
+        <w:t>(0, 0) as a negative instance</w:t>
+      </w:r>
+      <w:r>
+        <w:rPr>
+          <w:sz w:val="24"/>
+          <w:szCs w:val="24"/>
+        </w:rPr>
+        <w:t>.</w:t>
+      </w:r>
+    </w:p>
+    <w:p>
+      <w:pPr>
+        <w:spacing w:line="276" w:lineRule="auto"/>
+        <w:rPr>
+          <w:sz w:val="24"/>
+          <w:szCs w:val="24"/>
+        </w:rPr>
+      </w:pPr>
+      <w:r>
+        <w:rPr>
+          <w:sz w:val="24"/>
+          <w:szCs w:val="24"/>
+        </w:rPr>
+        <w:t>Substituting P1 and P2 in E, we get:</w:t>
+      </w:r>
+    </w:p>
+    <w:p>
+      <w:pPr>
+        <w:spacing w:line="276" w:lineRule="auto"/>
+        <w:rPr>
+          <w:sz w:val="24"/>
+          <w:szCs w:val="24"/>
+        </w:rPr>
+      </w:pPr>
+      <w:r>
+        <w:rPr>
+          <w:sz w:val="24"/>
+          <w:szCs w:val="24"/>
+        </w:rPr>
+        <w:tab/>
+        <w:t xml:space="preserve">w0 + -w1 =0 =&gt; </w:t>
+      </w:r>
+      <w:r>
+        <w:rPr>
+          <w:b/>
+          <w:bCs/>
+          <w:sz w:val="24"/>
+          <w:szCs w:val="24"/>
+        </w:rPr>
+        <w:t>w1</w:t>
+      </w:r>
+      <w:r>
+        <w:rPr>
+          <w:b/>
+          <w:bCs/>
+          <w:sz w:val="24"/>
+          <w:szCs w:val="24"/>
+        </w:rPr>
+        <w:t xml:space="preserve"> = w0</w:t>
+      </w:r>
+    </w:p>
+    <w:p>
+      <w:pPr>
+        <w:spacing w:line="276" w:lineRule="auto"/>
+        <w:rPr>
+          <w:sz w:val="24"/>
+          <w:szCs w:val="24"/>
+        </w:rPr>
+      </w:pPr>
+      <w:r>
+        <w:rPr>
+          <w:sz w:val="24"/>
+          <w:szCs w:val="24"/>
+        </w:rPr>
+        <w:tab/>
+        <w:t xml:space="preserve">w0 + 2*w2 = 0 =&gt; </w:t>
+      </w:r>
+      <w:r>
+        <w:rPr>
+          <w:b/>
+          <w:bCs/>
+          <w:sz w:val="24"/>
+          <w:szCs w:val="24"/>
+        </w:rPr>
+        <w:t>w2 = -1/2 * w0</w:t>
+      </w:r>
+      <w:r>
+        <w:rPr>
+          <w:sz w:val="24"/>
+          <w:szCs w:val="24"/>
+        </w:rPr>
+        <w:t xml:space="preserve"> </w:t>
+      </w:r>
+    </w:p>
+    <w:p>
+      <w:pPr>
+        <w:spacing w:line="276" w:lineRule="auto"/>
+        <w:rPr>
+          <w:sz w:val="24"/>
+          <w:szCs w:val="24"/>
+        </w:rPr>
+      </w:pPr>
+      <w:r>
+        <w:rPr>
+          <w:sz w:val="24"/>
+          <w:szCs w:val="24"/>
+        </w:rPr>
+        <w:t>So,</w:t>
+      </w:r>
+      <w:r>
+        <w:rPr>
+          <w:sz w:val="24"/>
+          <w:szCs w:val="24"/>
+        </w:rPr>
+        <w:t xml:space="preserve"> we have E is also w0 + w0x1 – 1/2*w0*x2 = 0</w:t>
+      </w:r>
+      <w:r>
+        <w:rPr>
+          <w:sz w:val="24"/>
+          <w:szCs w:val="24"/>
+        </w:rPr>
+        <w:t xml:space="preserve">.  </w:t>
+      </w:r>
+    </w:p>
+    <w:p>
+      <w:pPr>
+        <w:spacing w:line="276" w:lineRule="auto"/>
+        <w:rPr>
+          <w:sz w:val="24"/>
+          <w:szCs w:val="24"/>
+        </w:rPr>
+      </w:pPr>
+      <w:r>
+        <w:rPr>
+          <w:sz w:val="24"/>
+          <w:szCs w:val="24"/>
+        </w:rPr>
+        <w:t>Moreover, since P3 is a positive example and P4 is a negative example, for the perceptron decision boundary, we find</w:t>
+      </w:r>
+      <w:r>
+        <w:rPr>
+          <w:sz w:val="24"/>
+          <w:szCs w:val="24"/>
+        </w:rPr>
+        <w:t xml:space="preserve"> </w:t>
+      </w:r>
+      <w:r>
+        <w:rPr>
+          <w:b/>
+          <w:bCs/>
+          <w:sz w:val="24"/>
+          <w:szCs w:val="24"/>
+        </w:rPr>
+        <w:t xml:space="preserve">w0 </w:t>
+      </w:r>
+      <w:r>
+        <w:rPr>
+          <w:rFonts w:cstheme="minorHAnsi"/>
+          <w:b/>
+          <w:bCs/>
+          <w:sz w:val="24"/>
+          <w:szCs w:val="24"/>
+        </w:rPr>
+        <w:t>≤</w:t>
+      </w:r>
+      <w:r>
+        <w:rPr>
+          <w:b/>
+          <w:bCs/>
+          <w:sz w:val="24"/>
+          <w:szCs w:val="24"/>
+        </w:rPr>
+        <w:t xml:space="preserve"> -1</w:t>
+      </w:r>
+      <w:r>
+        <w:rPr>
+          <w:sz w:val="24"/>
+          <w:szCs w:val="24"/>
+        </w:rPr>
+        <w:t>.</w:t>
+      </w:r>
+      <w:r>
+        <w:rPr>
+          <w:b/>
+          <w:bCs/>
+          <w:sz w:val="24"/>
+          <w:szCs w:val="24"/>
+        </w:rPr>
+        <w:t xml:space="preserve"> </w:t>
+      </w:r>
+      <w:r>
+        <w:rPr>
+          <w:sz w:val="24"/>
+          <w:szCs w:val="24"/>
+        </w:rPr>
+        <w:t>The solution is then:</w:t>
+      </w:r>
+    </w:p>
+    <w:p>
+      <w:pPr>
+        <w:spacing w:line="276" w:lineRule="auto"/>
+        <w:ind w:firstLine="720"/>
+        <w:rPr>
+          <w:b/>
+          <w:bCs/>
+          <w:sz w:val="24"/>
+          <w:szCs w:val="24"/>
+        </w:rPr>
+      </w:pPr>
+      <w:r>
+        <w:rPr>
+          <w:b/>
+          <w:bCs/>
+          <w:sz w:val="24"/>
+          <w:szCs w:val="24"/>
+        </w:rPr>
+        <w:t xml:space="preserve">For all w0 </w:t>
+      </w:r>
+      <w:r>
+        <w:rPr>
+          <w:rFonts w:cstheme="minorHAnsi"/>
+          <w:b/>
+          <w:bCs/>
+          <w:sz w:val="24"/>
+          <w:szCs w:val="24"/>
+        </w:rPr>
+        <w:t>≤</w:t>
+      </w:r>
+      <w:r>
+        <w:rPr>
+          <w:b/>
+          <w:bCs/>
+          <w:sz w:val="24"/>
+          <w:szCs w:val="24"/>
+        </w:rPr>
+        <w:t xml:space="preserve"> -1, w1 = w0, w2 = -1/2 * w0</w:t>
+      </w:r>
+      <w:r>
+        <w:rPr>
+          <w:b/>
+          <w:bCs/>
+          <w:sz w:val="24"/>
+          <w:szCs w:val="24"/>
+        </w:rPr>
+        <w:t xml:space="preserve">. </w:t>
+      </w:r>
+    </w:p>
+    <w:p>
+      <w:pPr>
+        <w:spacing w:line="276" w:lineRule="auto"/>
+        <w:rPr>
+          <w:sz w:val="24"/>
+          <w:szCs w:val="24"/>
+        </w:rPr>
+      </w:pPr>
+      <w:r>
+        <w:rPr>
+          <w:sz w:val="24"/>
+          <w:szCs w:val="24"/>
+        </w:rPr>
+        <w:t>An instance would be w0 = -1, w1 = -1, w2 = 1/2</w:t>
+      </w:r>
+    </w:p>
+    <w:p>
+      <w:pPr>
+        <w:spacing w:line="276" w:lineRule="auto"/>
+        <w:rPr>
+          <w:sz w:val="24"/>
+          <w:szCs w:val="24"/>
+        </w:rPr>
+      </w:pPr>
     </w:p>
     <w:p>
       <w:pPr>
@@ -444,6 +746,16 @@
     </w:p>
     <w:p>
       <w:pPr>
+        <w:spacing w:line="276" w:lineRule="auto"/>
+        <w:ind w:left="60"/>
+        <w:rPr>
+          <w:sz w:val="24"/>
+          <w:szCs w:val="24"/>
+        </w:rPr>
+      </w:pPr>
+    </w:p>
+    <w:p>
+      <w:pPr>
         <w:pStyle w:val="ListParagraph"/>
         <w:numPr>
           <w:ilvl w:val="0"/>
@@ -482,27 +794,7 @@
           <w:sz w:val="24"/>
           <w:szCs w:val="24"/>
         </w:rPr>
-        <w:t xml:space="preserve">Recall the 8 x 3 x 8 network described in Figure 4.7. Consider trying to train </w:t>
-      </w:r>
-      <w:proofErr w:type="gramStart"/>
-      <w:r>
-        <w:rPr>
-          <w:b/>
-          <w:bCs/>
-          <w:sz w:val="24"/>
-          <w:szCs w:val="24"/>
-        </w:rPr>
-        <w:t>a</w:t>
-      </w:r>
-      <w:proofErr w:type="gramEnd"/>
-      <w:r>
-        <w:rPr>
-          <w:b/>
-          <w:bCs/>
-          <w:sz w:val="24"/>
-          <w:szCs w:val="24"/>
-        </w:rPr>
-        <w:t xml:space="preserve"> 8 x 1 x 8</w:t>
+        <w:t>Recall the 8 x 3 x 8 network described in Figure 4.7. Consider trying to train a 8 x 1 x 8</w:t>
       </w:r>
       <w:r>
         <w:rPr>
@@ -556,7 +848,17 @@
           <w:sz w:val="24"/>
           <w:szCs w:val="24"/>
         </w:rPr>
-        <w:t>the single hidden unit (e.g., 0.1,0.2, . . . ,0.8). Could a network with just one hidden</w:t>
+        <w:t xml:space="preserve">the single </w:t>
+      </w:r>
+      <w:r>
+        <w:rPr>
+          <w:b/>
+          <w:bCs/>
+          <w:sz w:val="24"/>
+          <w:szCs w:val="24"/>
+        </w:rPr>
+        <w:lastRenderedPageBreak/>
+        <w:t>hidden unit (e.g., 0.1,0.2, . . . ,0.8). Could a network with just one hidden</w:t>
       </w:r>
       <w:r>
         <w:rPr>
@@ -664,27 +966,7 @@
           <w:sz w:val="24"/>
           <w:szCs w:val="24"/>
         </w:rPr>
-        <w:t>"</w:t>
-      </w:r>
-      <w:proofErr w:type="gramStart"/>
-      <w:r>
-        <w:rPr>
-          <w:b/>
-          <w:bCs/>
-          <w:sz w:val="24"/>
-          <w:szCs w:val="24"/>
-        </w:rPr>
-        <w:t>do</w:t>
-      </w:r>
-      <w:proofErr w:type="gramEnd"/>
-      <w:r>
-        <w:rPr>
-          <w:b/>
-          <w:bCs/>
-          <w:sz w:val="24"/>
-          <w:szCs w:val="24"/>
-        </w:rPr>
-        <w:t xml:space="preserve"> there exist values for</w:t>
+        <w:t>"do there exist values for</w:t>
       </w:r>
       <w:r>
         <w:rPr>
@@ -787,7 +1069,6 @@
           <w:sz w:val="24"/>
           <w:szCs w:val="24"/>
         </w:rPr>
-        <w:lastRenderedPageBreak/>
         <w:drawing>
           <wp:inline distT="0" distB="0" distL="0" distR="0" wp14:anchorId="6CF173E0" wp14:editId="141CE38A">
             <wp:extent cx="4314825" cy="1792312"/>
@@ -806,7 +1087,7 @@
                     </pic:cNvPicPr>
                   </pic:nvPicPr>
                   <pic:blipFill>
-                    <a:blip r:embed="rId6" cstate="print">
+                    <a:blip r:embed="rId5" cstate="print">
                       <a:extLst>
                         <a:ext uri="{28A0092B-C50C-407E-A947-70E740481C1C}">
                           <a14:useLocalDpi xmlns:a14="http://schemas.microsoft.com/office/drawing/2010/main" val="0"/>

</xml_diff>

<commit_message>
finished written part so far
</commit_message>
<xml_diff>
--- a/docs/Writtern Assignment.docx
+++ b/docs/Writtern Assignment.docx
@@ -648,27 +648,7 @@
           <w:sz w:val="24"/>
           <w:szCs w:val="24"/>
         </w:rPr>
-        <w:t xml:space="preserve">Design a two-input perceptron that implements the </w:t>
-      </w:r>
-      <w:proofErr w:type="spellStart"/>
-      <w:r>
-        <w:rPr>
-          <w:b/>
-          <w:bCs/>
-          <w:sz w:val="24"/>
-          <w:szCs w:val="24"/>
-        </w:rPr>
-        <w:t>boolean</w:t>
-      </w:r>
-      <w:proofErr w:type="spellEnd"/>
-      <w:r>
-        <w:rPr>
-          <w:b/>
-          <w:bCs/>
-          <w:sz w:val="24"/>
-          <w:szCs w:val="24"/>
-        </w:rPr>
-        <w:t xml:space="preserve"> function A</w:t>
+        <w:t>Design a two-input perceptron that implements the boolean function A</w:t>
       </w:r>
       <w:r>
         <w:rPr>
@@ -704,27 +684,7 @@
           <w:sz w:val="24"/>
           <w:szCs w:val="24"/>
         </w:rPr>
-        <w:t xml:space="preserve">a two-layer network of </w:t>
-      </w:r>
-      <w:proofErr w:type="spellStart"/>
-      <w:r>
-        <w:rPr>
-          <w:b/>
-          <w:bCs/>
-          <w:sz w:val="24"/>
-          <w:szCs w:val="24"/>
-        </w:rPr>
-        <w:t>perceptrons</w:t>
-      </w:r>
-      <w:proofErr w:type="spellEnd"/>
-      <w:r>
-        <w:rPr>
-          <w:b/>
-          <w:bCs/>
-          <w:sz w:val="24"/>
-          <w:szCs w:val="24"/>
-        </w:rPr>
-        <w:t xml:space="preserve"> that implements A XOR B.</w:t>
+        <w:t>a two-layer network of perceptrons that implements A XOR B.</w:t>
       </w:r>
     </w:p>
     <w:p>
@@ -744,6 +704,352 @@
         <w:t>Answer:</w:t>
       </w:r>
     </w:p>
+    <w:tbl>
+      <w:tblPr>
+        <w:tblStyle w:val="TableGrid"/>
+        <w:tblW w:w="0" w:type="auto"/>
+        <w:tblInd w:w="60" w:type="dxa"/>
+        <w:tblLook w:val="04A0" w:firstRow="1" w:lastRow="0" w:firstColumn="1" w:lastColumn="0" w:noHBand="0" w:noVBand="1"/>
+      </w:tblPr>
+      <w:tblGrid>
+        <w:gridCol w:w="3095"/>
+        <w:gridCol w:w="3097"/>
+        <w:gridCol w:w="3098"/>
+      </w:tblGrid>
+      <w:tr>
+        <w:tc>
+          <w:tcPr>
+            <w:tcW w:w="3116" w:type="dxa"/>
+          </w:tcPr>
+          <w:p>
+            <w:pPr>
+              <w:spacing w:line="276" w:lineRule="auto"/>
+              <w:rPr>
+                <w:sz w:val="24"/>
+                <w:szCs w:val="24"/>
+              </w:rPr>
+            </w:pPr>
+            <w:r>
+              <w:rPr>
+                <w:sz w:val="24"/>
+                <w:szCs w:val="24"/>
+              </w:rPr>
+              <w:t>A</w:t>
+            </w:r>
+          </w:p>
+        </w:tc>
+        <w:tc>
+          <w:tcPr>
+            <w:tcW w:w="3117" w:type="dxa"/>
+          </w:tcPr>
+          <w:p>
+            <w:pPr>
+              <w:spacing w:line="276" w:lineRule="auto"/>
+              <w:rPr>
+                <w:sz w:val="24"/>
+                <w:szCs w:val="24"/>
+              </w:rPr>
+            </w:pPr>
+            <w:r>
+              <w:rPr>
+                <w:sz w:val="24"/>
+                <w:szCs w:val="24"/>
+              </w:rPr>
+              <w:t>B</w:t>
+            </w:r>
+          </w:p>
+        </w:tc>
+        <w:tc>
+          <w:tcPr>
+            <w:tcW w:w="3117" w:type="dxa"/>
+          </w:tcPr>
+          <w:p>
+            <w:pPr>
+              <w:spacing w:line="276" w:lineRule="auto"/>
+              <w:rPr>
+                <w:sz w:val="24"/>
+                <w:szCs w:val="24"/>
+              </w:rPr>
+            </w:pPr>
+            <w:r>
+              <w:rPr>
+                <w:sz w:val="24"/>
+                <w:szCs w:val="24"/>
+              </w:rPr>
+              <w:t xml:space="preserve">H1 = </w:t>
+            </w:r>
+            <w:r>
+              <w:rPr>
+                <w:sz w:val="24"/>
+                <w:szCs w:val="24"/>
+              </w:rPr>
+              <w:t>A ^ - B</w:t>
+            </w:r>
+          </w:p>
+        </w:tc>
+      </w:tr>
+      <w:tr>
+        <w:tc>
+          <w:tcPr>
+            <w:tcW w:w="3116" w:type="dxa"/>
+          </w:tcPr>
+          <w:p>
+            <w:pPr>
+              <w:spacing w:line="276" w:lineRule="auto"/>
+              <w:rPr>
+                <w:sz w:val="24"/>
+                <w:szCs w:val="24"/>
+              </w:rPr>
+            </w:pPr>
+            <w:r>
+              <w:rPr>
+                <w:sz w:val="24"/>
+                <w:szCs w:val="24"/>
+              </w:rPr>
+              <w:t>0</w:t>
+            </w:r>
+          </w:p>
+        </w:tc>
+        <w:tc>
+          <w:tcPr>
+            <w:tcW w:w="3117" w:type="dxa"/>
+          </w:tcPr>
+          <w:p>
+            <w:pPr>
+              <w:spacing w:line="276" w:lineRule="auto"/>
+              <w:rPr>
+                <w:sz w:val="24"/>
+                <w:szCs w:val="24"/>
+              </w:rPr>
+            </w:pPr>
+            <w:r>
+              <w:rPr>
+                <w:sz w:val="24"/>
+                <w:szCs w:val="24"/>
+              </w:rPr>
+              <w:t>0</w:t>
+            </w:r>
+          </w:p>
+        </w:tc>
+        <w:tc>
+          <w:tcPr>
+            <w:tcW w:w="3117" w:type="dxa"/>
+          </w:tcPr>
+          <w:p>
+            <w:pPr>
+              <w:spacing w:line="276" w:lineRule="auto"/>
+              <w:rPr>
+                <w:sz w:val="24"/>
+                <w:szCs w:val="24"/>
+              </w:rPr>
+            </w:pPr>
+            <w:r>
+              <w:rPr>
+                <w:sz w:val="24"/>
+                <w:szCs w:val="24"/>
+              </w:rPr>
+              <w:t>0</w:t>
+            </w:r>
+          </w:p>
+        </w:tc>
+      </w:tr>
+      <w:tr>
+        <w:tc>
+          <w:tcPr>
+            <w:tcW w:w="3116" w:type="dxa"/>
+          </w:tcPr>
+          <w:p>
+            <w:pPr>
+              <w:spacing w:line="276" w:lineRule="auto"/>
+              <w:rPr>
+                <w:sz w:val="24"/>
+                <w:szCs w:val="24"/>
+              </w:rPr>
+            </w:pPr>
+            <w:r>
+              <w:rPr>
+                <w:sz w:val="24"/>
+                <w:szCs w:val="24"/>
+              </w:rPr>
+              <w:t>0</w:t>
+            </w:r>
+          </w:p>
+        </w:tc>
+        <w:tc>
+          <w:tcPr>
+            <w:tcW w:w="3117" w:type="dxa"/>
+          </w:tcPr>
+          <w:p>
+            <w:pPr>
+              <w:spacing w:line="276" w:lineRule="auto"/>
+              <w:rPr>
+                <w:sz w:val="24"/>
+                <w:szCs w:val="24"/>
+              </w:rPr>
+            </w:pPr>
+            <w:r>
+              <w:rPr>
+                <w:sz w:val="24"/>
+                <w:szCs w:val="24"/>
+              </w:rPr>
+              <w:t>1</w:t>
+            </w:r>
+          </w:p>
+        </w:tc>
+        <w:tc>
+          <w:tcPr>
+            <w:tcW w:w="3117" w:type="dxa"/>
+          </w:tcPr>
+          <w:p>
+            <w:pPr>
+              <w:spacing w:line="276" w:lineRule="auto"/>
+              <w:rPr>
+                <w:sz w:val="24"/>
+                <w:szCs w:val="24"/>
+              </w:rPr>
+            </w:pPr>
+            <w:r>
+              <w:rPr>
+                <w:sz w:val="24"/>
+                <w:szCs w:val="24"/>
+              </w:rPr>
+              <w:t>0</w:t>
+            </w:r>
+          </w:p>
+        </w:tc>
+      </w:tr>
+      <w:tr>
+        <w:tc>
+          <w:tcPr>
+            <w:tcW w:w="3116" w:type="dxa"/>
+          </w:tcPr>
+          <w:p>
+            <w:pPr>
+              <w:spacing w:line="276" w:lineRule="auto"/>
+              <w:rPr>
+                <w:sz w:val="24"/>
+                <w:szCs w:val="24"/>
+              </w:rPr>
+            </w:pPr>
+            <w:r>
+              <w:rPr>
+                <w:sz w:val="24"/>
+                <w:szCs w:val="24"/>
+              </w:rPr>
+              <w:t>1</w:t>
+            </w:r>
+          </w:p>
+        </w:tc>
+        <w:tc>
+          <w:tcPr>
+            <w:tcW w:w="3117" w:type="dxa"/>
+          </w:tcPr>
+          <w:p>
+            <w:pPr>
+              <w:spacing w:line="276" w:lineRule="auto"/>
+              <w:rPr>
+                <w:sz w:val="24"/>
+                <w:szCs w:val="24"/>
+              </w:rPr>
+            </w:pPr>
+            <w:r>
+              <w:rPr>
+                <w:sz w:val="24"/>
+                <w:szCs w:val="24"/>
+              </w:rPr>
+              <w:t>0</w:t>
+            </w:r>
+          </w:p>
+        </w:tc>
+        <w:tc>
+          <w:tcPr>
+            <w:tcW w:w="3117" w:type="dxa"/>
+          </w:tcPr>
+          <w:p>
+            <w:pPr>
+              <w:spacing w:line="276" w:lineRule="auto"/>
+              <w:rPr>
+                <w:sz w:val="24"/>
+                <w:szCs w:val="24"/>
+              </w:rPr>
+            </w:pPr>
+            <w:r>
+              <w:rPr>
+                <w:sz w:val="24"/>
+                <w:szCs w:val="24"/>
+              </w:rPr>
+              <w:t>1</w:t>
+            </w:r>
+          </w:p>
+        </w:tc>
+      </w:tr>
+      <w:tr>
+        <w:tc>
+          <w:tcPr>
+            <w:tcW w:w="3116" w:type="dxa"/>
+          </w:tcPr>
+          <w:p>
+            <w:pPr>
+              <w:spacing w:line="276" w:lineRule="auto"/>
+              <w:rPr>
+                <w:sz w:val="24"/>
+                <w:szCs w:val="24"/>
+              </w:rPr>
+            </w:pPr>
+            <w:r>
+              <w:rPr>
+                <w:sz w:val="24"/>
+                <w:szCs w:val="24"/>
+              </w:rPr>
+              <w:lastRenderedPageBreak/>
+              <w:t>1</w:t>
+            </w:r>
+          </w:p>
+        </w:tc>
+        <w:tc>
+          <w:tcPr>
+            <w:tcW w:w="3117" w:type="dxa"/>
+          </w:tcPr>
+          <w:p>
+            <w:pPr>
+              <w:spacing w:line="276" w:lineRule="auto"/>
+              <w:rPr>
+                <w:sz w:val="24"/>
+                <w:szCs w:val="24"/>
+              </w:rPr>
+            </w:pPr>
+            <w:r>
+              <w:rPr>
+                <w:sz w:val="24"/>
+                <w:szCs w:val="24"/>
+              </w:rPr>
+              <w:t>1</w:t>
+            </w:r>
+          </w:p>
+        </w:tc>
+        <w:tc>
+          <w:tcPr>
+            <w:tcW w:w="3117" w:type="dxa"/>
+          </w:tcPr>
+          <w:p>
+            <w:pPr>
+              <w:spacing w:line="276" w:lineRule="auto"/>
+              <w:rPr>
+                <w:sz w:val="24"/>
+                <w:szCs w:val="24"/>
+              </w:rPr>
+            </w:pPr>
+            <w:r>
+              <w:rPr>
+                <w:sz w:val="24"/>
+                <w:szCs w:val="24"/>
+              </w:rPr>
+              <w:t>0</w:t>
+            </w:r>
+          </w:p>
+        </w:tc>
+      </w:tr>
+    </w:tbl>
     <w:p>
       <w:pPr>
         <w:spacing w:line="276" w:lineRule="auto"/>
@@ -753,6 +1059,1612 @@
           <w:szCs w:val="24"/>
         </w:rPr>
       </w:pPr>
+    </w:p>
+    <w:p>
+      <w:pPr>
+        <w:spacing w:line="276" w:lineRule="auto"/>
+        <w:ind w:left="60"/>
+        <w:rPr>
+          <w:sz w:val="24"/>
+          <w:szCs w:val="24"/>
+        </w:rPr>
+      </w:pPr>
+      <w:r>
+        <w:rPr>
+          <w:sz w:val="24"/>
+          <w:szCs w:val="24"/>
+        </w:rPr>
+        <w:t xml:space="preserve">Let our perceptron be of the form w0 + w1A + w2B &gt; 0 with a step activation function which return 1 when </w:t>
+      </w:r>
+      <w:r>
+        <w:rPr>
+          <w:sz w:val="24"/>
+          <w:szCs w:val="24"/>
+        </w:rPr>
+        <w:t>w0 + w1A + w2B &gt; 0</w:t>
+      </w:r>
+      <w:r>
+        <w:rPr>
+          <w:sz w:val="24"/>
+          <w:szCs w:val="24"/>
+        </w:rPr>
+        <w:t xml:space="preserve"> and 0 otherwise</w:t>
+      </w:r>
+      <w:r>
+        <w:rPr>
+          <w:sz w:val="24"/>
+          <w:szCs w:val="24"/>
+        </w:rPr>
+        <w:t>. The perceptron takes for input the values A and B. To solve for our perceptron, let’s find w0, w1, w2.</w:t>
+      </w:r>
+    </w:p>
+    <w:p>
+      <w:pPr>
+        <w:spacing w:line="276" w:lineRule="auto"/>
+        <w:ind w:left="60"/>
+        <w:rPr>
+          <w:sz w:val="24"/>
+          <w:szCs w:val="24"/>
+        </w:rPr>
+      </w:pPr>
+      <w:r>
+        <w:rPr>
+          <w:sz w:val="24"/>
+          <w:szCs w:val="24"/>
+        </w:rPr>
+        <w:t xml:space="preserve">For A = 0, B = 0, the result should be 0 so w0 + 0 + 0 </w:t>
+      </w:r>
+      <w:r>
+        <w:rPr>
+          <w:rFonts w:cstheme="minorHAnsi"/>
+          <w:sz w:val="24"/>
+          <w:szCs w:val="24"/>
+        </w:rPr>
+        <w:t>≤</w:t>
+      </w:r>
+      <w:r>
+        <w:rPr>
+          <w:sz w:val="24"/>
+          <w:szCs w:val="24"/>
+        </w:rPr>
+        <w:t xml:space="preserve"> 0, so let’s take </w:t>
+      </w:r>
+      <w:r>
+        <w:rPr>
+          <w:b/>
+          <w:bCs/>
+          <w:sz w:val="24"/>
+          <w:szCs w:val="24"/>
+        </w:rPr>
+        <w:t>w0 = -1</w:t>
+      </w:r>
+      <w:r>
+        <w:rPr>
+          <w:sz w:val="24"/>
+          <w:szCs w:val="24"/>
+        </w:rPr>
+        <w:t xml:space="preserve"> </w:t>
+      </w:r>
+    </w:p>
+    <w:p>
+      <w:pPr>
+        <w:spacing w:line="276" w:lineRule="auto"/>
+        <w:ind w:left="60"/>
+        <w:rPr>
+          <w:sz w:val="24"/>
+          <w:szCs w:val="24"/>
+        </w:rPr>
+      </w:pPr>
+      <w:r>
+        <w:rPr>
+          <w:sz w:val="24"/>
+          <w:szCs w:val="24"/>
+        </w:rPr>
+        <w:t xml:space="preserve">For A = 0, B = 1, the result should be 0 so -1 + w2 </w:t>
+      </w:r>
+      <w:r>
+        <w:rPr>
+          <w:rFonts w:cstheme="minorHAnsi"/>
+          <w:sz w:val="24"/>
+          <w:szCs w:val="24"/>
+        </w:rPr>
+        <w:t>≤</w:t>
+      </w:r>
+      <w:r>
+        <w:rPr>
+          <w:sz w:val="24"/>
+          <w:szCs w:val="24"/>
+        </w:rPr>
+        <w:t xml:space="preserve"> 0, </w:t>
+      </w:r>
+      <w:r>
+        <w:rPr>
+          <w:sz w:val="24"/>
+          <w:szCs w:val="24"/>
+        </w:rPr>
+        <w:t xml:space="preserve">so </w:t>
+      </w:r>
+      <w:r>
+        <w:rPr>
+          <w:sz w:val="24"/>
+          <w:szCs w:val="24"/>
+        </w:rPr>
+        <w:t xml:space="preserve">let’s take </w:t>
+      </w:r>
+      <w:r>
+        <w:rPr>
+          <w:b/>
+          <w:bCs/>
+          <w:sz w:val="24"/>
+          <w:szCs w:val="24"/>
+        </w:rPr>
+        <w:t>w2 = -1</w:t>
+      </w:r>
+    </w:p>
+    <w:p>
+      <w:pPr>
+        <w:spacing w:line="276" w:lineRule="auto"/>
+        <w:ind w:left="60"/>
+        <w:rPr>
+          <w:sz w:val="24"/>
+          <w:szCs w:val="24"/>
+        </w:rPr>
+      </w:pPr>
+      <w:r>
+        <w:rPr>
+          <w:sz w:val="24"/>
+          <w:szCs w:val="24"/>
+        </w:rPr>
+        <w:t xml:space="preserve">For A = 1, B = 0, the result should be 1 so -1 + w1 &gt; 0, </w:t>
+      </w:r>
+      <w:r>
+        <w:rPr>
+          <w:sz w:val="24"/>
+          <w:szCs w:val="24"/>
+        </w:rPr>
+        <w:t xml:space="preserve">so </w:t>
+      </w:r>
+      <w:r>
+        <w:rPr>
+          <w:sz w:val="24"/>
+          <w:szCs w:val="24"/>
+        </w:rPr>
+        <w:t>let’s take</w:t>
+      </w:r>
+      <w:r>
+        <w:rPr>
+          <w:sz w:val="24"/>
+          <w:szCs w:val="24"/>
+        </w:rPr>
+        <w:t xml:space="preserve"> </w:t>
+      </w:r>
+      <w:r>
+        <w:rPr>
+          <w:b/>
+          <w:bCs/>
+          <w:sz w:val="24"/>
+          <w:szCs w:val="24"/>
+        </w:rPr>
+        <w:t>w1 = 2</w:t>
+      </w:r>
+    </w:p>
+    <w:p>
+      <w:pPr>
+        <w:spacing w:line="276" w:lineRule="auto"/>
+        <w:ind w:left="60"/>
+        <w:rPr>
+          <w:sz w:val="24"/>
+          <w:szCs w:val="24"/>
+        </w:rPr>
+      </w:pPr>
+      <w:r>
+        <w:rPr>
+          <w:sz w:val="24"/>
+          <w:szCs w:val="24"/>
+        </w:rPr>
+        <w:t xml:space="preserve">For A = 1, B = 0, the result should be 0 so -1 + 2 -1 </w:t>
+      </w:r>
+      <w:r>
+        <w:rPr>
+          <w:rFonts w:cstheme="minorHAnsi"/>
+          <w:sz w:val="24"/>
+          <w:szCs w:val="24"/>
+        </w:rPr>
+        <w:t>≤</w:t>
+      </w:r>
+      <w:r>
+        <w:rPr>
+          <w:rFonts w:cstheme="minorHAnsi"/>
+          <w:b/>
+          <w:bCs/>
+          <w:sz w:val="24"/>
+          <w:szCs w:val="24"/>
+        </w:rPr>
+        <w:t xml:space="preserve"> </w:t>
+      </w:r>
+      <w:r>
+        <w:rPr>
+          <w:sz w:val="24"/>
+          <w:szCs w:val="24"/>
+        </w:rPr>
+        <w:t xml:space="preserve">0, which it already is so our choice of w0, w1, w2 are valid for implementing A ^ -B. </w:t>
+      </w:r>
+    </w:p>
+    <w:p>
+      <w:pPr>
+        <w:spacing w:line="276" w:lineRule="auto"/>
+        <w:ind w:left="60"/>
+        <w:rPr>
+          <w:sz w:val="24"/>
+          <w:szCs w:val="24"/>
+        </w:rPr>
+      </w:pPr>
+    </w:p>
+    <w:tbl>
+      <w:tblPr>
+        <w:tblStyle w:val="TableGrid"/>
+        <w:tblW w:w="0" w:type="auto"/>
+        <w:tblInd w:w="60" w:type="dxa"/>
+        <w:tblLook w:val="04A0" w:firstRow="1" w:lastRow="0" w:firstColumn="1" w:lastColumn="0" w:noHBand="0" w:noVBand="1"/>
+      </w:tblPr>
+      <w:tblGrid>
+        <w:gridCol w:w="3096"/>
+        <w:gridCol w:w="3096"/>
+        <w:gridCol w:w="3098"/>
+      </w:tblGrid>
+      <w:tr>
+        <w:tc>
+          <w:tcPr>
+            <w:tcW w:w="3096" w:type="dxa"/>
+          </w:tcPr>
+          <w:p>
+            <w:pPr>
+              <w:spacing w:line="276" w:lineRule="auto"/>
+              <w:rPr>
+                <w:sz w:val="24"/>
+                <w:szCs w:val="24"/>
+              </w:rPr>
+            </w:pPr>
+            <w:r>
+              <w:rPr>
+                <w:sz w:val="24"/>
+                <w:szCs w:val="24"/>
+              </w:rPr>
+              <w:t>A</w:t>
+            </w:r>
+          </w:p>
+        </w:tc>
+        <w:tc>
+          <w:tcPr>
+            <w:tcW w:w="3096" w:type="dxa"/>
+          </w:tcPr>
+          <w:p>
+            <w:pPr>
+              <w:spacing w:line="276" w:lineRule="auto"/>
+              <w:rPr>
+                <w:sz w:val="24"/>
+                <w:szCs w:val="24"/>
+              </w:rPr>
+            </w:pPr>
+            <w:r>
+              <w:rPr>
+                <w:sz w:val="24"/>
+                <w:szCs w:val="24"/>
+              </w:rPr>
+              <w:t>B</w:t>
+            </w:r>
+          </w:p>
+        </w:tc>
+        <w:tc>
+          <w:tcPr>
+            <w:tcW w:w="3098" w:type="dxa"/>
+          </w:tcPr>
+          <w:p>
+            <w:pPr>
+              <w:spacing w:line="276" w:lineRule="auto"/>
+              <w:rPr>
+                <w:sz w:val="24"/>
+                <w:szCs w:val="24"/>
+              </w:rPr>
+            </w:pPr>
+            <w:r>
+              <w:rPr>
+                <w:sz w:val="24"/>
+                <w:szCs w:val="24"/>
+              </w:rPr>
+              <w:t>A</w:t>
+            </w:r>
+            <w:r>
+              <w:rPr>
+                <w:sz w:val="24"/>
+                <w:szCs w:val="24"/>
+              </w:rPr>
+              <w:t xml:space="preserve"> XOR</w:t>
+            </w:r>
+            <w:r>
+              <w:rPr>
+                <w:sz w:val="24"/>
+                <w:szCs w:val="24"/>
+              </w:rPr>
+              <w:t xml:space="preserve"> B</w:t>
+            </w:r>
+          </w:p>
+        </w:tc>
+      </w:tr>
+      <w:tr>
+        <w:tc>
+          <w:tcPr>
+            <w:tcW w:w="3096" w:type="dxa"/>
+          </w:tcPr>
+          <w:p>
+            <w:pPr>
+              <w:spacing w:line="276" w:lineRule="auto"/>
+              <w:rPr>
+                <w:sz w:val="24"/>
+                <w:szCs w:val="24"/>
+              </w:rPr>
+            </w:pPr>
+            <w:r>
+              <w:rPr>
+                <w:sz w:val="24"/>
+                <w:szCs w:val="24"/>
+              </w:rPr>
+              <w:t>0</w:t>
+            </w:r>
+          </w:p>
+        </w:tc>
+        <w:tc>
+          <w:tcPr>
+            <w:tcW w:w="3096" w:type="dxa"/>
+          </w:tcPr>
+          <w:p>
+            <w:pPr>
+              <w:spacing w:line="276" w:lineRule="auto"/>
+              <w:rPr>
+                <w:sz w:val="24"/>
+                <w:szCs w:val="24"/>
+              </w:rPr>
+            </w:pPr>
+            <w:r>
+              <w:rPr>
+                <w:sz w:val="24"/>
+                <w:szCs w:val="24"/>
+              </w:rPr>
+              <w:t>0</w:t>
+            </w:r>
+          </w:p>
+        </w:tc>
+        <w:tc>
+          <w:tcPr>
+            <w:tcW w:w="3098" w:type="dxa"/>
+          </w:tcPr>
+          <w:p>
+            <w:pPr>
+              <w:spacing w:line="276" w:lineRule="auto"/>
+              <w:rPr>
+                <w:sz w:val="24"/>
+                <w:szCs w:val="24"/>
+              </w:rPr>
+            </w:pPr>
+            <w:r>
+              <w:rPr>
+                <w:sz w:val="24"/>
+                <w:szCs w:val="24"/>
+              </w:rPr>
+              <w:t>0</w:t>
+            </w:r>
+          </w:p>
+        </w:tc>
+      </w:tr>
+      <w:tr>
+        <w:tc>
+          <w:tcPr>
+            <w:tcW w:w="3096" w:type="dxa"/>
+          </w:tcPr>
+          <w:p>
+            <w:pPr>
+              <w:spacing w:line="276" w:lineRule="auto"/>
+              <w:rPr>
+                <w:sz w:val="24"/>
+                <w:szCs w:val="24"/>
+              </w:rPr>
+            </w:pPr>
+            <w:r>
+              <w:rPr>
+                <w:sz w:val="24"/>
+                <w:szCs w:val="24"/>
+              </w:rPr>
+              <w:t>0</w:t>
+            </w:r>
+          </w:p>
+        </w:tc>
+        <w:tc>
+          <w:tcPr>
+            <w:tcW w:w="3096" w:type="dxa"/>
+          </w:tcPr>
+          <w:p>
+            <w:pPr>
+              <w:spacing w:line="276" w:lineRule="auto"/>
+              <w:rPr>
+                <w:sz w:val="24"/>
+                <w:szCs w:val="24"/>
+              </w:rPr>
+            </w:pPr>
+            <w:r>
+              <w:rPr>
+                <w:sz w:val="24"/>
+                <w:szCs w:val="24"/>
+              </w:rPr>
+              <w:t>1</w:t>
+            </w:r>
+          </w:p>
+        </w:tc>
+        <w:tc>
+          <w:tcPr>
+            <w:tcW w:w="3098" w:type="dxa"/>
+          </w:tcPr>
+          <w:p>
+            <w:pPr>
+              <w:spacing w:line="276" w:lineRule="auto"/>
+              <w:rPr>
+                <w:sz w:val="24"/>
+                <w:szCs w:val="24"/>
+              </w:rPr>
+            </w:pPr>
+            <w:r>
+              <w:rPr>
+                <w:sz w:val="24"/>
+                <w:szCs w:val="24"/>
+              </w:rPr>
+              <w:t>1</w:t>
+            </w:r>
+          </w:p>
+        </w:tc>
+      </w:tr>
+      <w:tr>
+        <w:tc>
+          <w:tcPr>
+            <w:tcW w:w="3096" w:type="dxa"/>
+          </w:tcPr>
+          <w:p>
+            <w:pPr>
+              <w:spacing w:line="276" w:lineRule="auto"/>
+              <w:rPr>
+                <w:sz w:val="24"/>
+                <w:szCs w:val="24"/>
+              </w:rPr>
+            </w:pPr>
+            <w:r>
+              <w:rPr>
+                <w:sz w:val="24"/>
+                <w:szCs w:val="24"/>
+              </w:rPr>
+              <w:t>1</w:t>
+            </w:r>
+          </w:p>
+        </w:tc>
+        <w:tc>
+          <w:tcPr>
+            <w:tcW w:w="3096" w:type="dxa"/>
+          </w:tcPr>
+          <w:p>
+            <w:pPr>
+              <w:spacing w:line="276" w:lineRule="auto"/>
+              <w:rPr>
+                <w:sz w:val="24"/>
+                <w:szCs w:val="24"/>
+              </w:rPr>
+            </w:pPr>
+            <w:r>
+              <w:rPr>
+                <w:sz w:val="24"/>
+                <w:szCs w:val="24"/>
+              </w:rPr>
+              <w:t>0</w:t>
+            </w:r>
+          </w:p>
+        </w:tc>
+        <w:tc>
+          <w:tcPr>
+            <w:tcW w:w="3098" w:type="dxa"/>
+          </w:tcPr>
+          <w:p>
+            <w:pPr>
+              <w:spacing w:line="276" w:lineRule="auto"/>
+              <w:rPr>
+                <w:sz w:val="24"/>
+                <w:szCs w:val="24"/>
+              </w:rPr>
+            </w:pPr>
+            <w:r>
+              <w:rPr>
+                <w:sz w:val="24"/>
+                <w:szCs w:val="24"/>
+              </w:rPr>
+              <w:t>1</w:t>
+            </w:r>
+          </w:p>
+        </w:tc>
+      </w:tr>
+      <w:tr>
+        <w:tc>
+          <w:tcPr>
+            <w:tcW w:w="3096" w:type="dxa"/>
+          </w:tcPr>
+          <w:p>
+            <w:pPr>
+              <w:spacing w:line="276" w:lineRule="auto"/>
+              <w:rPr>
+                <w:sz w:val="24"/>
+                <w:szCs w:val="24"/>
+              </w:rPr>
+            </w:pPr>
+            <w:r>
+              <w:rPr>
+                <w:sz w:val="24"/>
+                <w:szCs w:val="24"/>
+              </w:rPr>
+              <w:t>1</w:t>
+            </w:r>
+          </w:p>
+        </w:tc>
+        <w:tc>
+          <w:tcPr>
+            <w:tcW w:w="3096" w:type="dxa"/>
+          </w:tcPr>
+          <w:p>
+            <w:pPr>
+              <w:spacing w:line="276" w:lineRule="auto"/>
+              <w:rPr>
+                <w:sz w:val="24"/>
+                <w:szCs w:val="24"/>
+              </w:rPr>
+            </w:pPr>
+            <w:r>
+              <w:rPr>
+                <w:sz w:val="24"/>
+                <w:szCs w:val="24"/>
+              </w:rPr>
+              <w:t>1</w:t>
+            </w:r>
+          </w:p>
+        </w:tc>
+        <w:tc>
+          <w:tcPr>
+            <w:tcW w:w="3098" w:type="dxa"/>
+          </w:tcPr>
+          <w:p>
+            <w:pPr>
+              <w:spacing w:line="276" w:lineRule="auto"/>
+              <w:rPr>
+                <w:sz w:val="24"/>
+                <w:szCs w:val="24"/>
+              </w:rPr>
+            </w:pPr>
+            <w:r>
+              <w:rPr>
+                <w:sz w:val="24"/>
+                <w:szCs w:val="24"/>
+              </w:rPr>
+              <w:t>0</w:t>
+            </w:r>
+          </w:p>
+        </w:tc>
+      </w:tr>
+    </w:tbl>
+    <w:p>
+      <w:pPr>
+        <w:spacing w:line="276" w:lineRule="auto"/>
+        <w:ind w:left="60"/>
+        <w:rPr>
+          <w:sz w:val="24"/>
+          <w:szCs w:val="24"/>
+        </w:rPr>
+      </w:pPr>
+    </w:p>
+    <w:p>
+      <w:pPr>
+        <w:spacing w:line="276" w:lineRule="auto"/>
+        <w:ind w:left="60"/>
+        <w:rPr>
+          <w:sz w:val="24"/>
+          <w:szCs w:val="24"/>
+        </w:rPr>
+      </w:pPr>
+      <w:r>
+        <w:rPr>
+          <w:sz w:val="24"/>
+          <w:szCs w:val="24"/>
+        </w:rPr>
+        <w:t>A XOR B</w:t>
+      </w:r>
+      <w:r>
+        <w:rPr>
+          <w:sz w:val="24"/>
+          <w:szCs w:val="24"/>
+        </w:rPr>
+        <w:t xml:space="preserve"> = (</w:t>
+      </w:r>
+      <w:r>
+        <w:rPr>
+          <w:sz w:val="24"/>
+          <w:szCs w:val="24"/>
+        </w:rPr>
+        <w:t>A ^ -B</w:t>
+      </w:r>
+      <w:r>
+        <w:rPr>
+          <w:sz w:val="24"/>
+          <w:szCs w:val="24"/>
+        </w:rPr>
+        <w:t>) v (-A ^ B)</w:t>
+      </w:r>
+      <w:r>
+        <w:rPr>
+          <w:sz w:val="24"/>
+          <w:szCs w:val="24"/>
+        </w:rPr>
+        <w:t xml:space="preserve"> so we have </w:t>
+      </w:r>
+      <w:r>
+        <w:rPr>
+          <w:sz w:val="24"/>
+          <w:szCs w:val="24"/>
+        </w:rPr>
+        <w:t xml:space="preserve">the combination of three 2 inputs perceptrons. 2 on the first layer, and one on the second layer. </w:t>
+      </w:r>
+    </w:p>
+    <w:p>
+      <w:pPr>
+        <w:spacing w:line="276" w:lineRule="auto"/>
+        <w:ind w:left="60"/>
+        <w:rPr>
+          <w:sz w:val="24"/>
+          <w:szCs w:val="24"/>
+        </w:rPr>
+      </w:pPr>
+      <w:r>
+        <w:rPr>
+          <w:sz w:val="24"/>
+          <w:szCs w:val="24"/>
+        </w:rPr>
+        <w:t>1</w:t>
+      </w:r>
+      <w:r>
+        <w:rPr>
+          <w:sz w:val="24"/>
+          <w:szCs w:val="24"/>
+          <w:vertAlign w:val="superscript"/>
+        </w:rPr>
+        <w:t>st</w:t>
+      </w:r>
+      <w:r>
+        <w:rPr>
+          <w:sz w:val="24"/>
+          <w:szCs w:val="24"/>
+        </w:rPr>
+        <w:t xml:space="preserve"> Layer:</w:t>
+      </w:r>
+    </w:p>
+    <w:p>
+      <w:pPr>
+        <w:spacing w:line="276" w:lineRule="auto"/>
+        <w:ind w:left="60"/>
+        <w:rPr>
+          <w:sz w:val="24"/>
+          <w:szCs w:val="24"/>
+        </w:rPr>
+      </w:pPr>
+      <w:r>
+        <w:rPr>
+          <w:sz w:val="24"/>
+          <w:szCs w:val="24"/>
+        </w:rPr>
+        <w:t xml:space="preserve">We already found from previous part of the question that </w:t>
+      </w:r>
+      <w:r>
+        <w:rPr>
+          <w:sz w:val="24"/>
+          <w:szCs w:val="24"/>
+        </w:rPr>
+        <w:t>(A ^ -B)</w:t>
+      </w:r>
+      <w:r>
+        <w:rPr>
+          <w:sz w:val="24"/>
+          <w:szCs w:val="24"/>
+        </w:rPr>
+        <w:t xml:space="preserve"> </w:t>
+      </w:r>
+      <w:r>
+        <w:rPr>
+          <w:sz w:val="24"/>
+          <w:szCs w:val="24"/>
+        </w:rPr>
+        <w:t>is implemented by a perceptron with w0</w:t>
+      </w:r>
+      <w:r>
+        <w:rPr>
+          <w:sz w:val="24"/>
+          <w:szCs w:val="24"/>
+        </w:rPr>
+        <w:t>0</w:t>
+      </w:r>
+      <w:r>
+        <w:rPr>
+          <w:sz w:val="24"/>
+          <w:szCs w:val="24"/>
+        </w:rPr>
+        <w:t xml:space="preserve"> = -1, w</w:t>
+      </w:r>
+      <w:r>
+        <w:rPr>
+          <w:sz w:val="24"/>
+          <w:szCs w:val="24"/>
+        </w:rPr>
+        <w:t>0</w:t>
+      </w:r>
+      <w:r>
+        <w:rPr>
+          <w:sz w:val="24"/>
+          <w:szCs w:val="24"/>
+        </w:rPr>
+        <w:t>1 = 2, w</w:t>
+      </w:r>
+      <w:r>
+        <w:rPr>
+          <w:sz w:val="24"/>
+          <w:szCs w:val="24"/>
+        </w:rPr>
+        <w:t>0</w:t>
+      </w:r>
+      <w:r>
+        <w:rPr>
+          <w:sz w:val="24"/>
+          <w:szCs w:val="24"/>
+        </w:rPr>
+        <w:t>2 = -1.</w:t>
+      </w:r>
+    </w:p>
+    <w:tbl>
+      <w:tblPr>
+        <w:tblStyle w:val="TableGrid"/>
+        <w:tblW w:w="0" w:type="auto"/>
+        <w:tblInd w:w="60" w:type="dxa"/>
+        <w:tblLook w:val="04A0" w:firstRow="1" w:lastRow="0" w:firstColumn="1" w:lastColumn="0" w:noHBand="0" w:noVBand="1"/>
+      </w:tblPr>
+      <w:tblGrid>
+        <w:gridCol w:w="3095"/>
+        <w:gridCol w:w="3097"/>
+        <w:gridCol w:w="3098"/>
+      </w:tblGrid>
+      <w:tr>
+        <w:tc>
+          <w:tcPr>
+            <w:tcW w:w="3116" w:type="dxa"/>
+          </w:tcPr>
+          <w:p>
+            <w:pPr>
+              <w:spacing w:line="276" w:lineRule="auto"/>
+              <w:rPr>
+                <w:sz w:val="24"/>
+                <w:szCs w:val="24"/>
+              </w:rPr>
+            </w:pPr>
+            <w:r>
+              <w:rPr>
+                <w:sz w:val="24"/>
+                <w:szCs w:val="24"/>
+              </w:rPr>
+              <w:t>A</w:t>
+            </w:r>
+          </w:p>
+        </w:tc>
+        <w:tc>
+          <w:tcPr>
+            <w:tcW w:w="3117" w:type="dxa"/>
+          </w:tcPr>
+          <w:p>
+            <w:pPr>
+              <w:spacing w:line="276" w:lineRule="auto"/>
+              <w:rPr>
+                <w:sz w:val="24"/>
+                <w:szCs w:val="24"/>
+              </w:rPr>
+            </w:pPr>
+            <w:r>
+              <w:rPr>
+                <w:sz w:val="24"/>
+                <w:szCs w:val="24"/>
+              </w:rPr>
+              <w:t>B</w:t>
+            </w:r>
+          </w:p>
+        </w:tc>
+        <w:tc>
+          <w:tcPr>
+            <w:tcW w:w="3117" w:type="dxa"/>
+          </w:tcPr>
+          <w:p>
+            <w:pPr>
+              <w:spacing w:line="276" w:lineRule="auto"/>
+              <w:rPr>
+                <w:sz w:val="24"/>
+                <w:szCs w:val="24"/>
+              </w:rPr>
+            </w:pPr>
+            <w:r>
+              <w:rPr>
+                <w:sz w:val="24"/>
+                <w:szCs w:val="24"/>
+              </w:rPr>
+              <w:t xml:space="preserve">H2 = </w:t>
+            </w:r>
+            <w:r>
+              <w:rPr>
+                <w:sz w:val="24"/>
+                <w:szCs w:val="24"/>
+              </w:rPr>
+              <w:t>-</w:t>
+            </w:r>
+            <w:r>
+              <w:rPr>
+                <w:sz w:val="24"/>
+                <w:szCs w:val="24"/>
+              </w:rPr>
+              <w:t>A ^ B</w:t>
+            </w:r>
+          </w:p>
+        </w:tc>
+      </w:tr>
+      <w:tr>
+        <w:tc>
+          <w:tcPr>
+            <w:tcW w:w="3116" w:type="dxa"/>
+          </w:tcPr>
+          <w:p>
+            <w:pPr>
+              <w:spacing w:line="276" w:lineRule="auto"/>
+              <w:rPr>
+                <w:sz w:val="24"/>
+                <w:szCs w:val="24"/>
+              </w:rPr>
+            </w:pPr>
+            <w:r>
+              <w:rPr>
+                <w:sz w:val="24"/>
+                <w:szCs w:val="24"/>
+              </w:rPr>
+              <w:t>0</w:t>
+            </w:r>
+          </w:p>
+        </w:tc>
+        <w:tc>
+          <w:tcPr>
+            <w:tcW w:w="3117" w:type="dxa"/>
+          </w:tcPr>
+          <w:p>
+            <w:pPr>
+              <w:spacing w:line="276" w:lineRule="auto"/>
+              <w:rPr>
+                <w:sz w:val="24"/>
+                <w:szCs w:val="24"/>
+              </w:rPr>
+            </w:pPr>
+            <w:r>
+              <w:rPr>
+                <w:sz w:val="24"/>
+                <w:szCs w:val="24"/>
+              </w:rPr>
+              <w:t>0</w:t>
+            </w:r>
+          </w:p>
+        </w:tc>
+        <w:tc>
+          <w:tcPr>
+            <w:tcW w:w="3117" w:type="dxa"/>
+          </w:tcPr>
+          <w:p>
+            <w:pPr>
+              <w:spacing w:line="276" w:lineRule="auto"/>
+              <w:rPr>
+                <w:sz w:val="24"/>
+                <w:szCs w:val="24"/>
+              </w:rPr>
+            </w:pPr>
+            <w:r>
+              <w:rPr>
+                <w:sz w:val="24"/>
+                <w:szCs w:val="24"/>
+              </w:rPr>
+              <w:t>0</w:t>
+            </w:r>
+          </w:p>
+        </w:tc>
+      </w:tr>
+      <w:tr>
+        <w:tc>
+          <w:tcPr>
+            <w:tcW w:w="3116" w:type="dxa"/>
+          </w:tcPr>
+          <w:p>
+            <w:pPr>
+              <w:spacing w:line="276" w:lineRule="auto"/>
+              <w:rPr>
+                <w:sz w:val="24"/>
+                <w:szCs w:val="24"/>
+              </w:rPr>
+            </w:pPr>
+            <w:r>
+              <w:rPr>
+                <w:sz w:val="24"/>
+                <w:szCs w:val="24"/>
+              </w:rPr>
+              <w:t>0</w:t>
+            </w:r>
+          </w:p>
+        </w:tc>
+        <w:tc>
+          <w:tcPr>
+            <w:tcW w:w="3117" w:type="dxa"/>
+          </w:tcPr>
+          <w:p>
+            <w:pPr>
+              <w:spacing w:line="276" w:lineRule="auto"/>
+              <w:rPr>
+                <w:sz w:val="24"/>
+                <w:szCs w:val="24"/>
+              </w:rPr>
+            </w:pPr>
+            <w:r>
+              <w:rPr>
+                <w:sz w:val="24"/>
+                <w:szCs w:val="24"/>
+              </w:rPr>
+              <w:t>1</w:t>
+            </w:r>
+          </w:p>
+        </w:tc>
+        <w:tc>
+          <w:tcPr>
+            <w:tcW w:w="3117" w:type="dxa"/>
+          </w:tcPr>
+          <w:p>
+            <w:pPr>
+              <w:spacing w:line="276" w:lineRule="auto"/>
+              <w:rPr>
+                <w:sz w:val="24"/>
+                <w:szCs w:val="24"/>
+              </w:rPr>
+            </w:pPr>
+            <w:r>
+              <w:rPr>
+                <w:sz w:val="24"/>
+                <w:szCs w:val="24"/>
+              </w:rPr>
+              <w:t>1</w:t>
+            </w:r>
+          </w:p>
+        </w:tc>
+      </w:tr>
+      <w:tr>
+        <w:tc>
+          <w:tcPr>
+            <w:tcW w:w="3116" w:type="dxa"/>
+          </w:tcPr>
+          <w:p>
+            <w:pPr>
+              <w:spacing w:line="276" w:lineRule="auto"/>
+              <w:rPr>
+                <w:sz w:val="24"/>
+                <w:szCs w:val="24"/>
+              </w:rPr>
+            </w:pPr>
+            <w:r>
+              <w:rPr>
+                <w:sz w:val="24"/>
+                <w:szCs w:val="24"/>
+              </w:rPr>
+              <w:t>1</w:t>
+            </w:r>
+          </w:p>
+        </w:tc>
+        <w:tc>
+          <w:tcPr>
+            <w:tcW w:w="3117" w:type="dxa"/>
+          </w:tcPr>
+          <w:p>
+            <w:pPr>
+              <w:spacing w:line="276" w:lineRule="auto"/>
+              <w:rPr>
+                <w:sz w:val="24"/>
+                <w:szCs w:val="24"/>
+              </w:rPr>
+            </w:pPr>
+            <w:r>
+              <w:rPr>
+                <w:sz w:val="24"/>
+                <w:szCs w:val="24"/>
+              </w:rPr>
+              <w:t>0</w:t>
+            </w:r>
+          </w:p>
+        </w:tc>
+        <w:tc>
+          <w:tcPr>
+            <w:tcW w:w="3117" w:type="dxa"/>
+          </w:tcPr>
+          <w:p>
+            <w:pPr>
+              <w:spacing w:line="276" w:lineRule="auto"/>
+              <w:rPr>
+                <w:sz w:val="24"/>
+                <w:szCs w:val="24"/>
+              </w:rPr>
+            </w:pPr>
+            <w:r>
+              <w:rPr>
+                <w:sz w:val="24"/>
+                <w:szCs w:val="24"/>
+              </w:rPr>
+              <w:t>0</w:t>
+            </w:r>
+          </w:p>
+        </w:tc>
+      </w:tr>
+      <w:tr>
+        <w:tc>
+          <w:tcPr>
+            <w:tcW w:w="3116" w:type="dxa"/>
+          </w:tcPr>
+          <w:p>
+            <w:pPr>
+              <w:spacing w:line="276" w:lineRule="auto"/>
+              <w:rPr>
+                <w:sz w:val="24"/>
+                <w:szCs w:val="24"/>
+              </w:rPr>
+            </w:pPr>
+            <w:r>
+              <w:rPr>
+                <w:sz w:val="24"/>
+                <w:szCs w:val="24"/>
+              </w:rPr>
+              <w:t>1</w:t>
+            </w:r>
+          </w:p>
+        </w:tc>
+        <w:tc>
+          <w:tcPr>
+            <w:tcW w:w="3117" w:type="dxa"/>
+          </w:tcPr>
+          <w:p>
+            <w:pPr>
+              <w:spacing w:line="276" w:lineRule="auto"/>
+              <w:rPr>
+                <w:sz w:val="24"/>
+                <w:szCs w:val="24"/>
+              </w:rPr>
+            </w:pPr>
+            <w:r>
+              <w:rPr>
+                <w:sz w:val="24"/>
+                <w:szCs w:val="24"/>
+              </w:rPr>
+              <w:t>1</w:t>
+            </w:r>
+          </w:p>
+        </w:tc>
+        <w:tc>
+          <w:tcPr>
+            <w:tcW w:w="3117" w:type="dxa"/>
+          </w:tcPr>
+          <w:p>
+            <w:pPr>
+              <w:spacing w:line="276" w:lineRule="auto"/>
+              <w:rPr>
+                <w:sz w:val="24"/>
+                <w:szCs w:val="24"/>
+              </w:rPr>
+            </w:pPr>
+            <w:r>
+              <w:rPr>
+                <w:sz w:val="24"/>
+                <w:szCs w:val="24"/>
+              </w:rPr>
+              <w:t>0</w:t>
+            </w:r>
+          </w:p>
+        </w:tc>
+      </w:tr>
+    </w:tbl>
+    <w:p>
+      <w:pPr>
+        <w:spacing w:line="276" w:lineRule="auto"/>
+        <w:ind w:left="60"/>
+        <w:rPr>
+          <w:sz w:val="24"/>
+          <w:szCs w:val="24"/>
+        </w:rPr>
+      </w:pPr>
+    </w:p>
+    <w:p>
+      <w:pPr>
+        <w:spacing w:line="276" w:lineRule="auto"/>
+        <w:ind w:left="60"/>
+        <w:rPr>
+          <w:sz w:val="24"/>
+          <w:szCs w:val="24"/>
+        </w:rPr>
+      </w:pPr>
+      <w:r>
+        <w:rPr>
+          <w:sz w:val="24"/>
+          <w:szCs w:val="24"/>
+        </w:rPr>
+        <w:t xml:space="preserve">For part </w:t>
+      </w:r>
+      <w:r>
+        <w:rPr>
+          <w:sz w:val="24"/>
+          <w:szCs w:val="24"/>
+        </w:rPr>
+        <w:t>(-A ^ B)</w:t>
+      </w:r>
+      <w:r>
+        <w:rPr>
+          <w:sz w:val="24"/>
+          <w:szCs w:val="24"/>
+        </w:rPr>
+        <w:t>, we can flip the value of w1 and w2 and we get w</w:t>
+      </w:r>
+      <w:r>
+        <w:rPr>
+          <w:sz w:val="24"/>
+          <w:szCs w:val="24"/>
+        </w:rPr>
+        <w:t>1</w:t>
+      </w:r>
+      <w:r>
+        <w:rPr>
+          <w:sz w:val="24"/>
+          <w:szCs w:val="24"/>
+        </w:rPr>
+        <w:t>0 = -1, w</w:t>
+      </w:r>
+      <w:r>
+        <w:rPr>
+          <w:sz w:val="24"/>
+          <w:szCs w:val="24"/>
+        </w:rPr>
+        <w:t>1</w:t>
+      </w:r>
+      <w:r>
+        <w:rPr>
+          <w:sz w:val="24"/>
+          <w:szCs w:val="24"/>
+        </w:rPr>
+        <w:t>1 = -1, w</w:t>
+      </w:r>
+      <w:r>
+        <w:rPr>
+          <w:sz w:val="24"/>
+          <w:szCs w:val="24"/>
+        </w:rPr>
+        <w:t>1</w:t>
+      </w:r>
+      <w:r>
+        <w:rPr>
+          <w:sz w:val="24"/>
+          <w:szCs w:val="24"/>
+        </w:rPr>
+        <w:t>2 = 2</w:t>
+      </w:r>
+    </w:p>
+    <w:p>
+      <w:pPr>
+        <w:spacing w:line="276" w:lineRule="auto"/>
+        <w:ind w:left="60"/>
+        <w:rPr>
+          <w:sz w:val="24"/>
+          <w:szCs w:val="24"/>
+        </w:rPr>
+      </w:pPr>
+      <w:r>
+        <w:rPr>
+          <w:sz w:val="24"/>
+          <w:szCs w:val="24"/>
+        </w:rPr>
+        <w:t>2</w:t>
+      </w:r>
+      <w:r>
+        <w:rPr>
+          <w:sz w:val="24"/>
+          <w:szCs w:val="24"/>
+          <w:vertAlign w:val="superscript"/>
+        </w:rPr>
+        <w:t>nd</w:t>
+      </w:r>
+      <w:r>
+        <w:rPr>
+          <w:sz w:val="24"/>
+          <w:szCs w:val="24"/>
+        </w:rPr>
+        <w:t xml:space="preserve"> Layer is a disjunction so we have</w:t>
+      </w:r>
+    </w:p>
+    <w:tbl>
+      <w:tblPr>
+        <w:tblStyle w:val="TableGrid"/>
+        <w:tblW w:w="0" w:type="auto"/>
+        <w:tblInd w:w="60" w:type="dxa"/>
+        <w:tblLook w:val="04A0" w:firstRow="1" w:lastRow="0" w:firstColumn="1" w:lastColumn="0" w:noHBand="0" w:noVBand="1"/>
+      </w:tblPr>
+      <w:tblGrid>
+        <w:gridCol w:w="3096"/>
+        <w:gridCol w:w="3097"/>
+        <w:gridCol w:w="3097"/>
+      </w:tblGrid>
+      <w:tr>
+        <w:tc>
+          <w:tcPr>
+            <w:tcW w:w="3116" w:type="dxa"/>
+          </w:tcPr>
+          <w:p>
+            <w:pPr>
+              <w:spacing w:line="276" w:lineRule="auto"/>
+              <w:rPr>
+                <w:sz w:val="24"/>
+                <w:szCs w:val="24"/>
+              </w:rPr>
+            </w:pPr>
+            <w:r>
+              <w:rPr>
+                <w:sz w:val="24"/>
+                <w:szCs w:val="24"/>
+              </w:rPr>
+              <w:t>H1</w:t>
+            </w:r>
+          </w:p>
+        </w:tc>
+        <w:tc>
+          <w:tcPr>
+            <w:tcW w:w="3117" w:type="dxa"/>
+          </w:tcPr>
+          <w:p>
+            <w:pPr>
+              <w:spacing w:line="276" w:lineRule="auto"/>
+              <w:rPr>
+                <w:sz w:val="24"/>
+                <w:szCs w:val="24"/>
+              </w:rPr>
+            </w:pPr>
+            <w:r>
+              <w:rPr>
+                <w:sz w:val="24"/>
+                <w:szCs w:val="24"/>
+              </w:rPr>
+              <w:t>H2</w:t>
+            </w:r>
+          </w:p>
+        </w:tc>
+        <w:tc>
+          <w:tcPr>
+            <w:tcW w:w="3117" w:type="dxa"/>
+          </w:tcPr>
+          <w:p>
+            <w:pPr>
+              <w:spacing w:line="276" w:lineRule="auto"/>
+              <w:rPr>
+                <w:sz w:val="24"/>
+                <w:szCs w:val="24"/>
+              </w:rPr>
+            </w:pPr>
+            <w:r>
+              <w:rPr>
+                <w:sz w:val="24"/>
+                <w:szCs w:val="24"/>
+              </w:rPr>
+              <w:t>H1 v H2</w:t>
+            </w:r>
+          </w:p>
+        </w:tc>
+      </w:tr>
+      <w:tr>
+        <w:tc>
+          <w:tcPr>
+            <w:tcW w:w="3116" w:type="dxa"/>
+          </w:tcPr>
+          <w:p>
+            <w:pPr>
+              <w:spacing w:line="276" w:lineRule="auto"/>
+              <w:rPr>
+                <w:sz w:val="24"/>
+                <w:szCs w:val="24"/>
+              </w:rPr>
+            </w:pPr>
+            <w:r>
+              <w:rPr>
+                <w:sz w:val="24"/>
+                <w:szCs w:val="24"/>
+              </w:rPr>
+              <w:lastRenderedPageBreak/>
+              <w:t>0</w:t>
+            </w:r>
+          </w:p>
+        </w:tc>
+        <w:tc>
+          <w:tcPr>
+            <w:tcW w:w="3117" w:type="dxa"/>
+          </w:tcPr>
+          <w:p>
+            <w:pPr>
+              <w:spacing w:line="276" w:lineRule="auto"/>
+              <w:rPr>
+                <w:sz w:val="24"/>
+                <w:szCs w:val="24"/>
+              </w:rPr>
+            </w:pPr>
+            <w:r>
+              <w:rPr>
+                <w:sz w:val="24"/>
+                <w:szCs w:val="24"/>
+              </w:rPr>
+              <w:t>0</w:t>
+            </w:r>
+          </w:p>
+        </w:tc>
+        <w:tc>
+          <w:tcPr>
+            <w:tcW w:w="3117" w:type="dxa"/>
+          </w:tcPr>
+          <w:p>
+            <w:pPr>
+              <w:spacing w:line="276" w:lineRule="auto"/>
+              <w:rPr>
+                <w:sz w:val="24"/>
+                <w:szCs w:val="24"/>
+              </w:rPr>
+            </w:pPr>
+            <w:r>
+              <w:rPr>
+                <w:sz w:val="24"/>
+                <w:szCs w:val="24"/>
+              </w:rPr>
+              <w:t>0</w:t>
+            </w:r>
+          </w:p>
+        </w:tc>
+      </w:tr>
+      <w:tr>
+        <w:tc>
+          <w:tcPr>
+            <w:tcW w:w="3116" w:type="dxa"/>
+          </w:tcPr>
+          <w:p>
+            <w:pPr>
+              <w:spacing w:line="276" w:lineRule="auto"/>
+              <w:rPr>
+                <w:sz w:val="24"/>
+                <w:szCs w:val="24"/>
+              </w:rPr>
+            </w:pPr>
+            <w:r>
+              <w:rPr>
+                <w:sz w:val="24"/>
+                <w:szCs w:val="24"/>
+              </w:rPr>
+              <w:t>0</w:t>
+            </w:r>
+          </w:p>
+        </w:tc>
+        <w:tc>
+          <w:tcPr>
+            <w:tcW w:w="3117" w:type="dxa"/>
+          </w:tcPr>
+          <w:p>
+            <w:pPr>
+              <w:spacing w:line="276" w:lineRule="auto"/>
+              <w:rPr>
+                <w:sz w:val="24"/>
+                <w:szCs w:val="24"/>
+              </w:rPr>
+            </w:pPr>
+            <w:r>
+              <w:rPr>
+                <w:sz w:val="24"/>
+                <w:szCs w:val="24"/>
+              </w:rPr>
+              <w:t>1</w:t>
+            </w:r>
+          </w:p>
+        </w:tc>
+        <w:tc>
+          <w:tcPr>
+            <w:tcW w:w="3117" w:type="dxa"/>
+          </w:tcPr>
+          <w:p>
+            <w:pPr>
+              <w:spacing w:line="276" w:lineRule="auto"/>
+              <w:rPr>
+                <w:sz w:val="24"/>
+                <w:szCs w:val="24"/>
+              </w:rPr>
+            </w:pPr>
+            <w:r>
+              <w:rPr>
+                <w:sz w:val="24"/>
+                <w:szCs w:val="24"/>
+              </w:rPr>
+              <w:t>1</w:t>
+            </w:r>
+          </w:p>
+        </w:tc>
+      </w:tr>
+      <w:tr>
+        <w:tc>
+          <w:tcPr>
+            <w:tcW w:w="3116" w:type="dxa"/>
+          </w:tcPr>
+          <w:p>
+            <w:pPr>
+              <w:spacing w:line="276" w:lineRule="auto"/>
+              <w:rPr>
+                <w:sz w:val="24"/>
+                <w:szCs w:val="24"/>
+              </w:rPr>
+            </w:pPr>
+            <w:r>
+              <w:rPr>
+                <w:sz w:val="24"/>
+                <w:szCs w:val="24"/>
+              </w:rPr>
+              <w:t>1</w:t>
+            </w:r>
+          </w:p>
+        </w:tc>
+        <w:tc>
+          <w:tcPr>
+            <w:tcW w:w="3117" w:type="dxa"/>
+          </w:tcPr>
+          <w:p>
+            <w:pPr>
+              <w:spacing w:line="276" w:lineRule="auto"/>
+              <w:rPr>
+                <w:sz w:val="24"/>
+                <w:szCs w:val="24"/>
+              </w:rPr>
+            </w:pPr>
+            <w:r>
+              <w:rPr>
+                <w:sz w:val="24"/>
+                <w:szCs w:val="24"/>
+              </w:rPr>
+              <w:t>0</w:t>
+            </w:r>
+          </w:p>
+        </w:tc>
+        <w:tc>
+          <w:tcPr>
+            <w:tcW w:w="3117" w:type="dxa"/>
+          </w:tcPr>
+          <w:p>
+            <w:pPr>
+              <w:spacing w:line="276" w:lineRule="auto"/>
+              <w:rPr>
+                <w:sz w:val="24"/>
+                <w:szCs w:val="24"/>
+              </w:rPr>
+            </w:pPr>
+            <w:r>
+              <w:rPr>
+                <w:sz w:val="24"/>
+                <w:szCs w:val="24"/>
+              </w:rPr>
+              <w:t>1</w:t>
+            </w:r>
+          </w:p>
+        </w:tc>
+      </w:tr>
+      <w:tr>
+        <w:tc>
+          <w:tcPr>
+            <w:tcW w:w="3116" w:type="dxa"/>
+          </w:tcPr>
+          <w:p>
+            <w:pPr>
+              <w:spacing w:line="276" w:lineRule="auto"/>
+              <w:rPr>
+                <w:sz w:val="24"/>
+                <w:szCs w:val="24"/>
+              </w:rPr>
+            </w:pPr>
+            <w:r>
+              <w:rPr>
+                <w:sz w:val="24"/>
+                <w:szCs w:val="24"/>
+              </w:rPr>
+              <w:t>1</w:t>
+            </w:r>
+          </w:p>
+        </w:tc>
+        <w:tc>
+          <w:tcPr>
+            <w:tcW w:w="3117" w:type="dxa"/>
+          </w:tcPr>
+          <w:p>
+            <w:pPr>
+              <w:spacing w:line="276" w:lineRule="auto"/>
+              <w:rPr>
+                <w:sz w:val="24"/>
+                <w:szCs w:val="24"/>
+              </w:rPr>
+            </w:pPr>
+            <w:r>
+              <w:rPr>
+                <w:sz w:val="24"/>
+                <w:szCs w:val="24"/>
+              </w:rPr>
+              <w:t>1</w:t>
+            </w:r>
+          </w:p>
+        </w:tc>
+        <w:tc>
+          <w:tcPr>
+            <w:tcW w:w="3117" w:type="dxa"/>
+          </w:tcPr>
+          <w:p>
+            <w:pPr>
+              <w:spacing w:line="276" w:lineRule="auto"/>
+              <w:rPr>
+                <w:sz w:val="24"/>
+                <w:szCs w:val="24"/>
+              </w:rPr>
+            </w:pPr>
+            <w:r>
+              <w:rPr>
+                <w:sz w:val="24"/>
+                <w:szCs w:val="24"/>
+              </w:rPr>
+              <w:t>1</w:t>
+            </w:r>
+          </w:p>
+        </w:tc>
+      </w:tr>
+    </w:tbl>
+    <w:p>
+      <w:pPr>
+        <w:spacing w:line="276" w:lineRule="auto"/>
+        <w:ind w:left="60"/>
+        <w:rPr>
+          <w:sz w:val="24"/>
+          <w:szCs w:val="24"/>
+        </w:rPr>
+      </w:pPr>
+    </w:p>
+    <w:p>
+      <w:pPr>
+        <w:spacing w:line="276" w:lineRule="auto"/>
+        <w:ind w:left="60"/>
+        <w:rPr>
+          <w:sz w:val="24"/>
+          <w:szCs w:val="24"/>
+        </w:rPr>
+      </w:pPr>
+      <w:r>
+        <w:rPr>
+          <w:sz w:val="24"/>
+          <w:szCs w:val="24"/>
+        </w:rPr>
+        <w:t>For the disjunction, we can use the table and get w20 = -1, w21 = 2, w22 = 2</w:t>
+      </w:r>
+      <w:r>
+        <w:rPr>
+          <w:sz w:val="24"/>
+          <w:szCs w:val="24"/>
+        </w:rPr>
+        <w:t xml:space="preserve"> for the output layer</w:t>
+      </w:r>
     </w:p>
     <w:p>
       <w:pPr>
@@ -848,17 +2760,7 @@
           <w:sz w:val="24"/>
           <w:szCs w:val="24"/>
         </w:rPr>
-        <w:t xml:space="preserve">the single </w:t>
-      </w:r>
-      <w:r>
-        <w:rPr>
-          <w:b/>
-          <w:bCs/>
-          <w:sz w:val="24"/>
-          <w:szCs w:val="24"/>
-        </w:rPr>
-        <w:lastRenderedPageBreak/>
-        <w:t>hidden unit (e.g., 0.1,0.2, . . . ,0.8). Could a network with just one hidden</w:t>
+        <w:t>the single hidden unit (e.g., 0.1,0.2, . . . ,0.8). Could a network with just one hidden</w:t>
       </w:r>
       <w:r>
         <w:rPr>
@@ -1134,6 +3036,13 @@
         </w:rPr>
         <w:t>Answer:</w:t>
       </w:r>
+      <w:r>
+        <w:rPr>
+          <w:sz w:val="24"/>
+          <w:szCs w:val="24"/>
+        </w:rPr>
+        <w:t xml:space="preserve"> Run the program with 1 unit hidden layer to find out.</w:t>
+      </w:r>
     </w:p>
     <w:p>
       <w:pPr>
@@ -1182,27 +3091,7 @@
           <w:sz w:val="24"/>
           <w:szCs w:val="24"/>
         </w:rPr>
-        <w:t xml:space="preserve">discuss the hidden values in </w:t>
-      </w:r>
-      <w:proofErr w:type="spellStart"/>
-      <w:r>
-        <w:rPr>
-          <w:b/>
-          <w:bCs/>
-          <w:sz w:val="24"/>
-          <w:szCs w:val="24"/>
-        </w:rPr>
-        <w:t>testIdentity</w:t>
-      </w:r>
-      <w:proofErr w:type="spellEnd"/>
-      <w:r>
-        <w:rPr>
-          <w:b/>
-          <w:bCs/>
-          <w:sz w:val="24"/>
-          <w:szCs w:val="24"/>
-        </w:rPr>
-        <w:t xml:space="preserve"> using 3 and 4 hidden units (Why do 4 hidden units also</w:t>
+        <w:t>discuss the hidden values in testIdentity using 3 and 4 hidden units (Why do 4 hidden units also</w:t>
       </w:r>
       <w:r>
         <w:rPr>
@@ -1316,27 +3205,7 @@
           <w:sz w:val="24"/>
           <w:szCs w:val="24"/>
         </w:rPr>
-        <w:t xml:space="preserve">compare performance of using validation set to not using it in </w:t>
-      </w:r>
-      <w:proofErr w:type="spellStart"/>
-      <w:r>
-        <w:rPr>
-          <w:b/>
-          <w:bCs/>
-          <w:sz w:val="24"/>
-          <w:szCs w:val="24"/>
-        </w:rPr>
-        <w:t>testIrisNoisy</w:t>
-      </w:r>
-      <w:proofErr w:type="spellEnd"/>
-      <w:r>
-        <w:rPr>
-          <w:b/>
-          <w:bCs/>
-          <w:sz w:val="24"/>
-          <w:szCs w:val="24"/>
-        </w:rPr>
-        <w:t>. Include a plot for the</w:t>
+        <w:t>compare performance of using validation set to not using it in testIrisNoisy. Include a plot for the</w:t>
       </w:r>
       <w:r>
         <w:rPr>
@@ -2452,7 +4321,7 @@
   <w:style w:type="paragraph" w:default="1" w:styleId="Normal">
     <w:name w:val="Normal"/>
     <w:qFormat/>
-    <w:rsid w:val="00C56B30"/>
+    <w:rsid w:val="006E4355"/>
   </w:style>
   <w:style w:type="character" w:default="1" w:styleId="DefaultParagraphFont">
     <w:name w:val="Default Paragraph Font"/>

</xml_diff>

<commit_message>
added answer for 4.9
</commit_message>
<xml_diff>
--- a/docs/Writtern Assignment.docx
+++ b/docs/Writtern Assignment.docx
@@ -1074,21 +1074,7 @@
           <w:sz w:val="24"/>
           <w:szCs w:val="24"/>
         </w:rPr>
-        <w:t xml:space="preserve">Let our perceptron be of the form w0 + w1A + w2B &gt; 0 with a step activation function which return 1 when </w:t>
-      </w:r>
-      <w:r>
-        <w:rPr>
-          <w:sz w:val="24"/>
-          <w:szCs w:val="24"/>
-        </w:rPr>
-        <w:t>w0 + w1A + w2B &gt; 0</w:t>
-      </w:r>
-      <w:r>
-        <w:rPr>
-          <w:sz w:val="24"/>
-          <w:szCs w:val="24"/>
-        </w:rPr>
-        <w:t xml:space="preserve"> and 0 otherwise</w:t>
+        <w:t>Let our perceptron be of the form w0 + w1A + w2B &gt; 0 with a step activation function which return 1 when w0 + w1A + w2B &gt; 0 and 0 otherwise</w:t>
       </w:r>
       <w:r>
         <w:rPr>
@@ -1372,21 +1358,7 @@
                 <w:sz w:val="24"/>
                 <w:szCs w:val="24"/>
               </w:rPr>
-              <w:t>A</w:t>
-            </w:r>
-            <w:r>
-              <w:rPr>
-                <w:sz w:val="24"/>
-                <w:szCs w:val="24"/>
-              </w:rPr>
-              <w:t xml:space="preserve"> XOR</w:t>
-            </w:r>
-            <w:r>
-              <w:rPr>
-                <w:sz w:val="24"/>
-                <w:szCs w:val="24"/>
-              </w:rPr>
-              <w:t xml:space="preserve"> B</w:t>
+              <w:t>A XOR B</w:t>
             </w:r>
           </w:p>
         </w:tc>
@@ -1676,28 +1648,7 @@
           <w:sz w:val="24"/>
           <w:szCs w:val="24"/>
         </w:rPr>
-        <w:t>A XOR B</w:t>
-      </w:r>
-      <w:r>
-        <w:rPr>
-          <w:sz w:val="24"/>
-          <w:szCs w:val="24"/>
-        </w:rPr>
-        <w:t xml:space="preserve"> = (</w:t>
-      </w:r>
-      <w:r>
-        <w:rPr>
-          <w:sz w:val="24"/>
-          <w:szCs w:val="24"/>
-        </w:rPr>
-        <w:t>A ^ -B</w:t>
-      </w:r>
-      <w:r>
-        <w:rPr>
-          <w:sz w:val="24"/>
-          <w:szCs w:val="24"/>
-        </w:rPr>
-        <w:t>) v (-A ^ B)</w:t>
+        <w:t>A XOR B = (A ^ -B) v (-A ^ B)</w:t>
       </w:r>
       <w:r>
         <w:rPr>
@@ -1760,21 +1711,7 @@
           <w:sz w:val="24"/>
           <w:szCs w:val="24"/>
         </w:rPr>
-        <w:t xml:space="preserve">We already found from previous part of the question that </w:t>
-      </w:r>
-      <w:r>
-        <w:rPr>
-          <w:sz w:val="24"/>
-          <w:szCs w:val="24"/>
-        </w:rPr>
-        <w:t>(A ^ -B)</w:t>
-      </w:r>
-      <w:r>
-        <w:rPr>
-          <w:sz w:val="24"/>
-          <w:szCs w:val="24"/>
-        </w:rPr>
-        <w:t xml:space="preserve"> </w:t>
+        <w:t xml:space="preserve">We already found from previous part of the question that (A ^ -B) </w:t>
       </w:r>
       <w:r>
         <w:rPr>
@@ -1905,14 +1842,7 @@
                 <w:sz w:val="24"/>
                 <w:szCs w:val="24"/>
               </w:rPr>
-              <w:t>-</w:t>
-            </w:r>
-            <w:r>
-              <w:rPr>
-                <w:sz w:val="24"/>
-                <w:szCs w:val="24"/>
-              </w:rPr>
-              <w:t>A ^ B</w:t>
+              <w:t>-A ^ B</w:t>
             </w:r>
           </w:p>
         </w:tc>
@@ -2202,21 +2132,7 @@
           <w:sz w:val="24"/>
           <w:szCs w:val="24"/>
         </w:rPr>
-        <w:t xml:space="preserve">For part </w:t>
-      </w:r>
-      <w:r>
-        <w:rPr>
-          <w:sz w:val="24"/>
-          <w:szCs w:val="24"/>
-        </w:rPr>
-        <w:t>(-A ^ B)</w:t>
-      </w:r>
-      <w:r>
-        <w:rPr>
-          <w:sz w:val="24"/>
-          <w:szCs w:val="24"/>
-        </w:rPr>
-        <w:t>, we can flip the value of w1 and w2 and we get w</w:t>
+        <w:t>For part (-A ^ B), we can flip the value of w1 and w2 and we get w</w:t>
       </w:r>
       <w:r>
         <w:rPr>
@@ -3041,7 +2957,79 @@
           <w:sz w:val="24"/>
           <w:szCs w:val="24"/>
         </w:rPr>
-        <w:t xml:space="preserve"> Run the program with 1 unit hidden layer to find out.</w:t>
+        <w:t xml:space="preserve"> R</w:t>
+      </w:r>
+      <w:r>
+        <w:rPr>
+          <w:sz w:val="24"/>
+          <w:szCs w:val="24"/>
+        </w:rPr>
+        <w:t>a</w:t>
+      </w:r>
+      <w:r>
+        <w:rPr>
+          <w:sz w:val="24"/>
+          <w:szCs w:val="24"/>
+        </w:rPr>
+        <w:t>n the program with 1 unit hidden layer to find out.</w:t>
+      </w:r>
+    </w:p>
+    <w:p>
+      <w:pPr>
+        <w:spacing w:line="276" w:lineRule="auto"/>
+        <w:rPr>
+          <w:sz w:val="24"/>
+          <w:szCs w:val="24"/>
+        </w:rPr>
+      </w:pPr>
+      <w:r>
+        <w:rPr>
+          <w:sz w:val="24"/>
+          <w:szCs w:val="24"/>
+        </w:rPr>
+        <w:t xml:space="preserve">Yes, 1 one hidden unit layer can theoretically learn to identify </w:t>
+      </w:r>
+      <w:r>
+        <w:rPr>
+          <w:sz w:val="24"/>
+          <w:szCs w:val="24"/>
+        </w:rPr>
+        <w:t xml:space="preserve">function defined over these training examples. </w:t>
+      </w:r>
+      <w:r>
+        <w:rPr>
+          <w:sz w:val="24"/>
+          <w:szCs w:val="24"/>
+        </w:rPr>
+        <w:t>Possible values for hidden weights and output weights exists and are pa</w:t>
+      </w:r>
+      <w:r>
+        <w:rPr>
+          <w:sz w:val="24"/>
+          <w:szCs w:val="24"/>
+        </w:rPr>
+        <w:t xml:space="preserve">rt of the hypothesis space. The issue is the likelihood of GD to find them without falling into a </w:t>
+      </w:r>
+      <w:r>
+        <w:rPr>
+          <w:sz w:val="24"/>
+          <w:szCs w:val="24"/>
+        </w:rPr>
+        <w:t xml:space="preserve">local minimum along the way. </w:t>
+      </w:r>
+      <w:r>
+        <w:rPr>
+          <w:sz w:val="24"/>
+          <w:szCs w:val="24"/>
+        </w:rPr>
+        <w:t xml:space="preserve">In conclusion, it’s possible </w:t>
+      </w:r>
+      <w:r>
+        <w:rPr>
+          <w:sz w:val="24"/>
+          <w:szCs w:val="24"/>
+        </w:rPr>
+        <w:t>with 1 hidden unit but mostly will perform much worse than with 3 hidden units.</w:t>
       </w:r>
     </w:p>
     <w:p>
@@ -3180,6 +3168,7 @@
           <w:sz w:val="24"/>
           <w:szCs w:val="24"/>
         </w:rPr>
+        <w:lastRenderedPageBreak/>
         <w:t>Answer:</w:t>
       </w:r>
     </w:p>

</xml_diff>